<commit_message>
Updates to readMe files
</commit_message>
<xml_diff>
--- a/IFCohoStudy/DataIn/readMe_IFCoho_dataSources.docx
+++ b/IFCohoStudy/DataIn/readMe_IFCoho_dataSources.docx
@@ -4,13 +4,32 @@
   <w:body>
     <w:p>
       <w:r>
-        <w:t>Data Sources:</w:t>
+        <w:t>*** Note: Some of these data are still provisional, and are not</w:t>
+      </w:r>
+      <w:r>
+        <w:t xml:space="preserve"> to be used for other purposes without permission from Michael Arbeider, DFO</w:t>
+      </w:r>
+      <w:r>
+        <w:t xml:space="preserve"> Fraser Stock Assessment, Kamloops (</w:t>
+      </w:r>
+      <w:hyperlink r:id="rId5" w:history="1">
+        <w:r>
+          <w:rPr>
+            <w:rStyle w:val="Hyperlink"/>
+          </w:rPr>
+          <w:t>Michael.Arbeider@dfo-mpo.gc.ca</w:t>
+        </w:r>
+      </w:hyperlink>
+      <w:r>
+        <w:t>)</w:t>
       </w:r>
     </w:p>
     <w:p/>
     <w:p>
-      <w:r>
-        <w:t>Escapement Data</w:t>
+      <w:bookmarkStart w:id="0" w:name="_GoBack"/>
+      <w:bookmarkEnd w:id="0"/>
+      <w:r>
+        <w:t>Data Sources:</w:t>
       </w:r>
     </w:p>
     <w:p>
@@ -22,10 +41,24 @@
         </w:numPr>
       </w:pPr>
       <w:r>
-        <w:t>Taken from Appendix 4 of “</w:t>
+        <w:t xml:space="preserve">CU-level </w:t>
       </w:r>
       <w:proofErr w:type="spellStart"/>
       <w:r>
+        <w:t>spaw</w:t>
+      </w:r>
+      <w:r>
+        <w:t>ner</w:t>
+      </w:r>
+      <w:proofErr w:type="spellEnd"/>
+      <w:r>
+        <w:t xml:space="preserve"> and recruit data for 1998 – 2013 brood years taken </w:t>
+      </w:r>
+      <w:r>
+        <w:t>from Appendix 4 of “</w:t>
+      </w:r>
+      <w:proofErr w:type="spellStart"/>
+      <w:r>
         <w:t>RES_Interior</w:t>
       </w:r>
       <w:proofErr w:type="spellEnd"/>
@@ -40,6 +73,12 @@
       </w:r>
       <w:r>
         <w:t xml:space="preserve"> on February 6, 2020.</w:t>
+      </w:r>
+      <w:r>
+        <w:t xml:space="preserve">  </w:t>
+      </w:r>
+      <w:r>
+        <w:t>See Appendix 5 of the above document for description of data treatments to create these series, including a summary of data quality.</w:t>
       </w:r>
     </w:p>
     <w:p>
@@ -51,20 +90,41 @@
         </w:numPr>
       </w:pPr>
       <w:r>
-        <w:t>See Appendix 5 of the above document for description of data treatments to create these series, including a summary of data quality.</w:t>
+        <w:rPr>
+          <w:rFonts w:ascii="Segoe UI" w:hAnsi="Segoe UI" w:cs="Segoe UI"/>
+          <w:color w:val="24292E"/>
+          <w:shd w:val="clear" w:color="auto" w:fill="FFFFFF"/>
+        </w:rPr>
+        <w:t xml:space="preserve">One additional year of </w:t>
+      </w:r>
+      <w:proofErr w:type="spellStart"/>
+      <w:r>
+        <w:rPr>
+          <w:rFonts w:ascii="Segoe UI" w:hAnsi="Segoe UI" w:cs="Segoe UI"/>
+          <w:color w:val="24292E"/>
+          <w:shd w:val="clear" w:color="auto" w:fill="FFFFFF"/>
+        </w:rPr>
+        <w:t>spawner</w:t>
+      </w:r>
+      <w:proofErr w:type="spellEnd"/>
+      <w:r>
+        <w:rPr>
+          <w:rFonts w:ascii="Segoe UI" w:hAnsi="Segoe UI" w:cs="Segoe UI"/>
+          <w:color w:val="24292E"/>
+          <w:shd w:val="clear" w:color="auto" w:fill="FFFFFF"/>
+        </w:rPr>
+        <w:t xml:space="preserve">-recruit data (2014 brood year) and sub-population level escapement series (1998-2018) were </w:t>
+      </w:r>
+      <w:r>
+        <w:rPr>
+          <w:rFonts w:ascii="Segoe UI" w:hAnsi="Segoe UI" w:cs="Segoe UI"/>
+          <w:color w:val="24292E"/>
+          <w:shd w:val="clear" w:color="auto" w:fill="FFFFFF"/>
+        </w:rPr>
+        <w:t>provided by DFO’s Fraser River Stock Assessment Unit (M. Arbeider, pers. comm., 2020).</w:t>
       </w:r>
     </w:p>
-    <w:p>
-      <w:pPr>
-        <w:pStyle w:val="ListParagraph"/>
-        <w:numPr>
-          <w:ilvl w:val="0"/>
-          <w:numId w:val="1"/>
-        </w:numPr>
-      </w:pPr>
-      <w:bookmarkStart w:id="0" w:name="_GoBack"/>
-      <w:bookmarkEnd w:id="0"/>
-    </w:p>
+    <w:p/>
     <w:sectPr>
       <w:pgSz w:w="12240" w:h="15840"/>
       <w:pgMar w:top="1440" w:right="1440" w:bottom="1440" w:left="1440" w:header="720" w:footer="720" w:gutter="0"/>
@@ -627,6 +687,17 @@
       <w:contextualSpacing/>
     </w:pPr>
   </w:style>
+  <w:style w:type="character" w:styleId="Hyperlink">
+    <w:name w:val="Hyperlink"/>
+    <w:basedOn w:val="DefaultParagraphFont"/>
+    <w:uiPriority w:val="99"/>
+    <w:unhideWhenUsed/>
+    <w:rsid w:val="009D6DC6"/>
+    <w:rPr>
+      <w:color w:val="0563C1" w:themeColor="hyperlink"/>
+      <w:u w:val="single"/>
+    </w:rPr>
+  </w:style>
 </w:styles>
 </file>
 

</xml_diff>

<commit_message>
IF coho case study updated to use data to 2020
</commit_message>
<xml_diff>
--- a/IFCohoStudy/DataIn/readMe_IFCoho_dataSources.docx
+++ b/IFCohoStudy/DataIn/readMe_IFCoho_dataSources.docx
@@ -26,8 +26,6 @@
     </w:p>
     <w:p/>
     <w:p>
-      <w:bookmarkStart w:id="0" w:name="_GoBack"/>
-      <w:bookmarkEnd w:id="0"/>
       <w:r>
         <w:t>Data Sources:</w:t>
       </w:r>
@@ -41,44 +39,39 @@
         </w:numPr>
       </w:pPr>
       <w:r>
-        <w:t xml:space="preserve">CU-level </w:t>
-      </w:r>
-      <w:proofErr w:type="spellStart"/>
-      <w:r>
-        <w:t>spaw</w:t>
-      </w:r>
-      <w:r>
-        <w:t>ner</w:t>
-      </w:r>
-      <w:proofErr w:type="spellEnd"/>
-      <w:r>
-        <w:t xml:space="preserve"> and recruit data for 1998 – 2013 brood years taken </w:t>
-      </w:r>
-      <w:r>
-        <w:t>from Appendix 4 of “</w:t>
-      </w:r>
-      <w:proofErr w:type="spellStart"/>
-      <w:r>
-        <w:t>RES_Interior</w:t>
-      </w:r>
-      <w:proofErr w:type="spellEnd"/>
-      <w:r>
-        <w:t xml:space="preserve"> Fraser Coho RPA_RPR_(22-23May2019)_APPROVED_AUTHOR_PROOF_17Dec2019.docx</w:t>
-      </w:r>
-      <w:r>
-        <w:t xml:space="preserve">”, which was provided by Michael </w:t>
-      </w:r>
-      <w:r>
-        <w:t>Arbeider</w:t>
-      </w:r>
-      <w:r>
-        <w:t xml:space="preserve"> on February 6, 2020.</w:t>
-      </w:r>
-      <w:r>
-        <w:t xml:space="preserve">  </w:t>
-      </w:r>
-      <w:r>
-        <w:t>See Appendix 5 of the above document for description of data treatments to create these series, including a summary of data quality.</w:t>
+        <w:t xml:space="preserve">All data </w:t>
+      </w:r>
+      <w:r>
+        <w:rPr>
+          <w:rFonts w:ascii="Segoe UI" w:hAnsi="Segoe UI" w:cs="Segoe UI"/>
+          <w:color w:val="24292E"/>
+          <w:shd w:val="clear" w:color="auto" w:fill="FFFFFF"/>
+        </w:rPr>
+        <w:t xml:space="preserve">were </w:t>
+      </w:r>
+      <w:r>
+        <w:rPr>
+          <w:rFonts w:ascii="Segoe UI" w:hAnsi="Segoe UI" w:cs="Segoe UI"/>
+          <w:color w:val="24292E"/>
+          <w:shd w:val="clear" w:color="auto" w:fill="FFFFFF"/>
+        </w:rPr>
+        <w:t xml:space="preserve">provided by DFO’s Fraser River Stock Assessment Unit (M. Arbeider, pers. comm., </w:t>
+      </w:r>
+      <w:r>
+        <w:rPr>
+          <w:rFonts w:ascii="Segoe UI" w:hAnsi="Segoe UI" w:cs="Segoe UI"/>
+          <w:color w:val="24292E"/>
+          <w:shd w:val="clear" w:color="auto" w:fill="FFFFFF"/>
+        </w:rPr>
+        <w:t>July 19, 2021 email</w:t>
+      </w:r>
+      <w:r>
+        <w:rPr>
+          <w:rFonts w:ascii="Segoe UI" w:hAnsi="Segoe UI" w:cs="Segoe UI"/>
+          <w:color w:val="24292E"/>
+          <w:shd w:val="clear" w:color="auto" w:fill="FFFFFF"/>
+        </w:rPr>
+        <w:t>).</w:t>
       </w:r>
     </w:p>
     <w:p>
@@ -95,34 +88,40 @@
           <w:color w:val="24292E"/>
           <w:shd w:val="clear" w:color="auto" w:fill="FFFFFF"/>
         </w:rPr>
-        <w:t xml:space="preserve">One additional year of </w:t>
-      </w:r>
-      <w:proofErr w:type="spellStart"/>
-      <w:r>
-        <w:rPr>
-          <w:rFonts w:ascii="Segoe UI" w:hAnsi="Segoe UI" w:cs="Segoe UI"/>
-          <w:color w:val="24292E"/>
-          <w:shd w:val="clear" w:color="auto" w:fill="FFFFFF"/>
-        </w:rPr>
-        <w:t>spawner</w:t>
-      </w:r>
-      <w:proofErr w:type="spellEnd"/>
-      <w:r>
-        <w:rPr>
-          <w:rFonts w:ascii="Segoe UI" w:hAnsi="Segoe UI" w:cs="Segoe UI"/>
-          <w:color w:val="24292E"/>
-          <w:shd w:val="clear" w:color="auto" w:fill="FFFFFF"/>
-        </w:rPr>
-        <w:t xml:space="preserve">-recruit data (2014 brood year) and sub-population level escapement series (1998-2018) were </w:t>
-      </w:r>
-      <w:r>
-        <w:rPr>
-          <w:rFonts w:ascii="Segoe UI" w:hAnsi="Segoe UI" w:cs="Segoe UI"/>
-          <w:color w:val="24292E"/>
-          <w:shd w:val="clear" w:color="auto" w:fill="FFFFFF"/>
-        </w:rPr>
-        <w:t>provided by DFO’s Fraser River Stock Assessment Unit (M. Arbeider, pers. comm., 2020).</w:t>
-      </w:r>
+        <w:t>Notes from Michael on updates since 2018 RPA data:</w:t>
+      </w:r>
+    </w:p>
+    <w:p>
+      <w:pPr>
+        <w:pStyle w:val="ListParagraph"/>
+        <w:numPr>
+          <w:ilvl w:val="1"/>
+          <w:numId w:val="1"/>
+        </w:numPr>
+      </w:pPr>
+      <w:r>
+        <w:t>“</w:t>
+      </w:r>
+      <w:r>
+        <w:t>In these new sheets, I have updated the survival time-series with “cleaned” release codes, i.e. I removed releases that had overly large or overly small release sizes that may have biased the survival results.</w:t>
+      </w:r>
+    </w:p>
+    <w:p>
+      <w:pPr>
+        <w:pStyle w:val="ListParagraph"/>
+        <w:numPr>
+          <w:ilvl w:val="1"/>
+          <w:numId w:val="1"/>
+        </w:numPr>
+      </w:pPr>
+      <w:r>
+        <w:t>I also cleaned some of the scale age data that was going into the calculations for recruitment by age. So you may see some changes to the old time series as well as inclusion of up to brood year 2016.</w:t>
+      </w:r>
+      <w:r>
+        <w:t>”</w:t>
+      </w:r>
+      <w:bookmarkStart w:id="0" w:name="_GoBack"/>
+      <w:bookmarkEnd w:id="0"/>
     </w:p>
     <w:p/>
     <w:sectPr>
@@ -152,7 +151,7 @@
         <w:rFonts w:ascii="Calibri" w:eastAsiaTheme="minorHAnsi" w:hAnsi="Calibri" w:cs="Calibri" w:hint="default"/>
       </w:rPr>
     </w:lvl>
-    <w:lvl w:ilvl="1" w:tplc="04090003" w:tentative="1">
+    <w:lvl w:ilvl="1" w:tplc="04090003">
       <w:start w:val="1"/>
       <w:numFmt w:val="bullet"/>
       <w:lvlText w:val="o"/>

</xml_diff>